<commit_message>
Changement sur le fichier: À propos.docx
-Corrections du texte: phrases, grammaire
-Corrections 'texte justifié'
</commit_message>
<xml_diff>
--- a/Source/Ressources/Texte/À propos.docx
+++ b/Source/Ressources/Texte/À propos.docx
@@ -11,15 +11,16 @@
           <w:szCs w:val="32"/>
         </w:rPr>
       </w:pPr>
-      <w:r>
+    </w:p>
+    <w:p>
+      <w:pPr>
         <w:rPr>
           <w:rFonts w:ascii="Arial Rounded MT Bold" w:hAnsi="Arial Rounded MT Bold"/>
           <w:b/>
           <w:sz w:val="32"/>
           <w:szCs w:val="32"/>
         </w:rPr>
-        <w:t>Q</w:t>
-      </w:r>
+      </w:pPr>
       <w:r>
         <w:rPr>
           <w:rFonts w:ascii="Arial Rounded MT Bold" w:hAnsi="Arial Rounded MT Bold"/>
@@ -27,20 +28,60 @@
           <w:sz w:val="32"/>
           <w:szCs w:val="32"/>
         </w:rPr>
+        <w:t>Q</w:t>
+      </w:r>
+      <w:r>
+        <w:rPr>
+          <w:rFonts w:ascii="Arial Rounded MT Bold" w:hAnsi="Arial Rounded MT Bold"/>
+          <w:b/>
+          <w:sz w:val="32"/>
+          <w:szCs w:val="32"/>
+        </w:rPr>
         <w:t>ui nous sommes?</w:t>
       </w:r>
     </w:p>
     <w:p>
       <w:pPr>
-        <w:rPr>
-          <w:rFonts w:ascii="Open Sans" w:hAnsi="Open Sans" w:cs="Open Sans"/>
-        </w:rPr>
-      </w:pPr>
-      <w:r>
-        <w:rPr>
-          <w:rFonts w:ascii="Open Sans" w:hAnsi="Open Sans" w:cs="Open Sans"/>
-        </w:rPr>
-        <w:t xml:space="preserve">Nous sommes des étudiants du Collège Shawinigan, dans l’attestation d’études collégiales Programmation d’applications mobiles. Nous sommes présentement en résidence au </w:t>
+        <w:jc w:val="both"/>
+        <w:rPr>
+          <w:rFonts w:ascii="Open Sans" w:hAnsi="Open Sans" w:cs="Open Sans"/>
+        </w:rPr>
+      </w:pPr>
+      <w:r>
+        <w:rPr>
+          <w:rFonts w:ascii="Open Sans" w:hAnsi="Open Sans" w:cs="Open Sans"/>
+        </w:rPr>
+        <w:t>Nous sommes des étudiants du Collège Shawinigan</w:t>
+      </w:r>
+      <w:r>
+        <w:rPr>
+          <w:rFonts w:ascii="Open Sans" w:hAnsi="Open Sans" w:cs="Open Sans"/>
+        </w:rPr>
+        <w:t xml:space="preserve"> inscrits à</w:t>
+      </w:r>
+      <w:r>
+        <w:rPr>
+          <w:rFonts w:ascii="Open Sans" w:hAnsi="Open Sans" w:cs="Open Sans"/>
+        </w:rPr>
+        <w:t xml:space="preserve"> l’attestation d’études collégiales</w:t>
+      </w:r>
+      <w:r>
+        <w:rPr>
+          <w:rFonts w:ascii="Open Sans" w:hAnsi="Open Sans" w:cs="Open Sans"/>
+        </w:rPr>
+        <w:t xml:space="preserve"> (AEC) en</w:t>
+      </w:r>
+      <w:r>
+        <w:rPr>
+          <w:rFonts w:ascii="Open Sans" w:hAnsi="Open Sans" w:cs="Open Sans"/>
+        </w:rPr>
+        <w:t xml:space="preserve"> Programmation d’applications mobiles. </w:t>
+      </w:r>
+      <w:r>
+        <w:rPr>
+          <w:rFonts w:ascii="Open Sans" w:hAnsi="Open Sans" w:cs="Open Sans"/>
+        </w:rPr>
+        <w:t xml:space="preserve">Grâce à l’accueil généreux du </w:t>
       </w:r>
       <w:proofErr w:type="spellStart"/>
       <w:r>
@@ -54,7 +95,7 @@
         <w:rPr>
           <w:rFonts w:ascii="Open Sans" w:hAnsi="Open Sans" w:cs="Open Sans"/>
         </w:rPr>
-        <w:t>, qui grâce à eux, notre créativité est des plus développés.</w:t>
+        <w:t>, nous avons pouvons étudier et suivre nos cours dans un milieu d’avant-garde et privilégié des nouvelles technologies.</w:t>
       </w:r>
     </w:p>
     <w:p>
@@ -74,22 +115,109 @@
     </w:p>
     <w:p>
       <w:pPr>
-        <w:rPr>
-          <w:rFonts w:ascii="Open Sans" w:hAnsi="Open Sans" w:cs="Open Sans"/>
-        </w:rPr>
-      </w:pPr>
-      <w:r>
-        <w:rPr>
-          <w:rFonts w:ascii="Open Sans" w:hAnsi="Open Sans" w:cs="Open Sans"/>
-        </w:rPr>
-        <w:t xml:space="preserve">L’idée nous est venue d’un des parents à notre collège de classe. C’était une idée de base qui s’est développé au fur et à mesure que les idées nous </w:t>
-      </w:r>
-      <w:r>
-        <w:rPr>
-          <w:rFonts w:ascii="Open Sans" w:hAnsi="Open Sans" w:cs="Open Sans"/>
-        </w:rPr>
-        <w:t>submergeaient</w:t>
-      </w:r>
+        <w:jc w:val="both"/>
+        <w:rPr>
+          <w:rFonts w:ascii="Open Sans" w:hAnsi="Open Sans" w:cs="Open Sans"/>
+        </w:rPr>
+      </w:pPr>
+      <w:r>
+        <w:rPr>
+          <w:rFonts w:ascii="Open Sans" w:hAnsi="Open Sans" w:cs="Open Sans"/>
+        </w:rPr>
+        <w:t xml:space="preserve">L’idée nous est venue d’un des parents à </w:t>
+      </w:r>
+      <w:r>
+        <w:rPr>
+          <w:rFonts w:ascii="Open Sans" w:hAnsi="Open Sans" w:cs="Open Sans"/>
+        </w:rPr>
+        <w:t>notre collèg</w:t>
+      </w:r>
+      <w:r>
+        <w:rPr>
+          <w:rFonts w:ascii="Open Sans" w:hAnsi="Open Sans" w:cs="Open Sans"/>
+        </w:rPr>
+        <w:t>u</w:t>
+      </w:r>
+      <w:r>
+        <w:rPr>
+          <w:rFonts w:ascii="Open Sans" w:hAnsi="Open Sans" w:cs="Open Sans"/>
+        </w:rPr>
+        <w:t>e de classe</w:t>
+      </w:r>
+      <w:r>
+        <w:rPr>
+          <w:rFonts w:ascii="Open Sans" w:hAnsi="Open Sans" w:cs="Open Sans"/>
+        </w:rPr>
+        <w:t xml:space="preserve"> en troisième session</w:t>
+      </w:r>
+      <w:r>
+        <w:rPr>
+          <w:rFonts w:ascii="Open Sans" w:hAnsi="Open Sans" w:cs="Open Sans"/>
+        </w:rPr>
+        <w:t xml:space="preserve">. </w:t>
+      </w:r>
+      <w:r>
+        <w:rPr>
+          <w:rFonts w:ascii="Open Sans" w:hAnsi="Open Sans" w:cs="Open Sans"/>
+        </w:rPr>
+        <w:t>D’un commun accord</w:t>
+      </w:r>
+      <w:r>
+        <w:rPr>
+          <w:rFonts w:ascii="Open Sans" w:hAnsi="Open Sans" w:cs="Open Sans"/>
+        </w:rPr>
+        <w:t>;</w:t>
+      </w:r>
+      <w:r>
+        <w:rPr>
+          <w:rFonts w:ascii="Open Sans" w:hAnsi="Open Sans" w:cs="Open Sans"/>
+        </w:rPr>
+        <w:t xml:space="preserve"> étudiants et </w:t>
+      </w:r>
+      <w:r>
+        <w:rPr>
+          <w:rFonts w:ascii="Open Sans" w:hAnsi="Open Sans" w:cs="Open Sans"/>
+        </w:rPr>
+        <w:t>professeur;</w:t>
+      </w:r>
+      <w:r>
+        <w:rPr>
+          <w:rFonts w:ascii="Open Sans" w:hAnsi="Open Sans" w:cs="Open Sans"/>
+        </w:rPr>
+        <w:t xml:space="preserve"> nous avons mis en pratique les cours suivis en programmation pour en faire le projet pour le cours de </w:t>
+      </w:r>
+      <w:r>
+        <w:rPr>
+          <w:rFonts w:ascii="Open Sans" w:hAnsi="Open Sans" w:cs="Open Sans"/>
+        </w:rPr>
+        <w:t>‘</w:t>
+      </w:r>
+      <w:r>
+        <w:rPr>
+          <w:rFonts w:ascii="Open Sans" w:hAnsi="Open Sans" w:cs="Open Sans"/>
+        </w:rPr>
+        <w:t>développement d’applications mobiles</w:t>
+      </w:r>
+      <w:r>
+        <w:rPr>
+          <w:rFonts w:ascii="Open Sans" w:hAnsi="Open Sans" w:cs="Open Sans"/>
+        </w:rPr>
+        <w:t xml:space="preserve">’ sur </w:t>
+      </w:r>
+      <w:proofErr w:type="spellStart"/>
+      <w:r>
+        <w:rPr>
+          <w:rFonts w:ascii="Open Sans" w:hAnsi="Open Sans" w:cs="Open Sans"/>
+        </w:rPr>
+        <w:t>Androï</w:t>
+      </w:r>
+      <w:r>
+        <w:rPr>
+          <w:rFonts w:ascii="Open Sans" w:hAnsi="Open Sans" w:cs="Open Sans"/>
+        </w:rPr>
+        <w:t>d</w:t>
+      </w:r>
+      <w:proofErr w:type="spellEnd"/>
       <w:r>
         <w:rPr>
           <w:rFonts w:ascii="Open Sans" w:hAnsi="Open Sans" w:cs="Open Sans"/>
@@ -99,15 +227,58 @@
     </w:p>
     <w:p>
       <w:pPr>
-        <w:rPr>
-          <w:rFonts w:ascii="Open Sans" w:hAnsi="Open Sans" w:cs="Open Sans"/>
-        </w:rPr>
-      </w:pPr>
-      <w:r>
-        <w:rPr>
-          <w:rFonts w:ascii="Open Sans" w:hAnsi="Open Sans" w:cs="Open Sans"/>
-        </w:rPr>
-        <w:t>Nous en avons parlé à notre enseignante qui a trouvé l’idée géniale. Ainsi, comme projet de fin de session, nous avons conçu l’application. Dans notre engouement, nous avons décidés de l’avant et ainsi faire ce projet une réalité.</w:t>
+        <w:jc w:val="both"/>
+        <w:rPr>
+          <w:rFonts w:ascii="Open Sans" w:hAnsi="Open Sans" w:cs="Open Sans"/>
+        </w:rPr>
+      </w:pPr>
+      <w:r>
+        <w:rPr>
+          <w:rFonts w:ascii="Open Sans" w:hAnsi="Open Sans" w:cs="Open Sans"/>
+        </w:rPr>
+        <w:t>Pour notre cours ‘projet d’intégration’</w:t>
+      </w:r>
+      <w:r>
+        <w:rPr>
+          <w:rFonts w:ascii="Open Sans" w:hAnsi="Open Sans" w:cs="Open Sans"/>
+        </w:rPr>
+        <w:t>,</w:t>
+      </w:r>
+      <w:r>
+        <w:rPr>
+          <w:rFonts w:ascii="Open Sans" w:hAnsi="Open Sans" w:cs="Open Sans"/>
+        </w:rPr>
+        <w:t xml:space="preserve"> cours final avant notre stage, nous</w:t>
+      </w:r>
+      <w:r>
+        <w:rPr>
+          <w:rFonts w:ascii="Open Sans" w:hAnsi="Open Sans" w:cs="Open Sans"/>
+        </w:rPr>
+        <w:t xml:space="preserve"> avons </w:t>
+      </w:r>
+      <w:r>
+        <w:rPr>
+          <w:rFonts w:ascii="Open Sans" w:hAnsi="Open Sans" w:cs="Open Sans"/>
+        </w:rPr>
+        <w:t>proposé de poursuivre le projet</w:t>
+      </w:r>
+      <w:r>
+        <w:rPr>
+          <w:rFonts w:ascii="Open Sans" w:hAnsi="Open Sans" w:cs="Open Sans"/>
+        </w:rPr>
+        <w:t xml:space="preserve"> à notre enseignante qui a trouvé l’idée géniale. Ainsi, nous avons conçu l’application</w:t>
+      </w:r>
+      <w:r>
+        <w:rPr>
+          <w:rFonts w:ascii="Open Sans" w:hAnsi="Open Sans" w:cs="Open Sans"/>
+        </w:rPr>
+        <w:t xml:space="preserve"> et nous avons fait</w:t>
+      </w:r>
+      <w:r>
+        <w:rPr>
+          <w:rFonts w:ascii="Open Sans" w:hAnsi="Open Sans" w:cs="Open Sans"/>
+        </w:rPr>
+        <w:t xml:space="preserve"> une réalité.</w:t>
       </w:r>
       <w:r>
         <w:rPr>
@@ -143,15 +314,7 @@
         <w:rPr>
           <w:rFonts w:ascii="Open Sans" w:hAnsi="Open Sans" w:cs="Open Sans"/>
         </w:rPr>
-        <w:t>sir et une immense fierté que nous vous prése</w:t>
-      </w:r>
-      <w:bookmarkStart w:id="0" w:name="_GoBack"/>
-      <w:bookmarkEnd w:id="0"/>
-      <w:r>
-        <w:rPr>
-          <w:rFonts w:ascii="Open Sans" w:hAnsi="Open Sans" w:cs="Open Sans"/>
-        </w:rPr>
-        <w:t>ntons</w:t>
+        <w:t>sir et une immense fierté que nous vous présentons</w:t>
       </w:r>
       <w:r>
         <w:rPr>
@@ -218,15 +381,28 @@
           <w:ilvl w:val="1"/>
           <w:numId w:val="1"/>
         </w:numPr>
-        <w:rPr>
-          <w:rFonts w:ascii="Open Sans" w:hAnsi="Open Sans" w:cs="Open Sans"/>
-        </w:rPr>
-      </w:pPr>
-      <w:r>
-        <w:rPr>
-          <w:rFonts w:ascii="Open Sans" w:hAnsi="Open Sans" w:cs="Open Sans"/>
-        </w:rPr>
-        <w:t>Denrée Ô suivant aide les entreprises à afficher leurs ressources. Ainsi, cela évite les sollicitations inappropriées de la part des organismes. Elle facilite aussi la communication avec les organismes et sers à économiser du temps et des ressources humaines.</w:t>
+        <w:jc w:val="both"/>
+        <w:rPr>
+          <w:rFonts w:ascii="Open Sans" w:hAnsi="Open Sans" w:cs="Open Sans"/>
+        </w:rPr>
+      </w:pPr>
+      <w:r>
+        <w:rPr>
+          <w:rFonts w:ascii="Open Sans" w:hAnsi="Open Sans" w:cs="Open Sans"/>
+        </w:rPr>
+        <w:t>Denrée Ô suivant aide les entreprises à afficher leurs ressources. Ainsi, cela évite les sollicitations inappropriées de la part des organismes. Elle facilite aussi la communica</w:t>
+      </w:r>
+      <w:r>
+        <w:rPr>
+          <w:rFonts w:ascii="Open Sans" w:hAnsi="Open Sans" w:cs="Open Sans"/>
+        </w:rPr>
+        <w:t>tion avec les organismes et sert</w:t>
+      </w:r>
+      <w:r>
+        <w:rPr>
+          <w:rFonts w:ascii="Open Sans" w:hAnsi="Open Sans" w:cs="Open Sans"/>
+        </w:rPr>
+        <w:t xml:space="preserve"> à économiser du temps et des ressources humaines.</w:t>
       </w:r>
     </w:p>
     <w:p>
@@ -256,15 +432,28 @@
           <w:ilvl w:val="1"/>
           <w:numId w:val="1"/>
         </w:numPr>
-        <w:rPr>
-          <w:rFonts w:ascii="Open Sans" w:hAnsi="Open Sans" w:cs="Open Sans"/>
-        </w:rPr>
-      </w:pPr>
-      <w:r>
-        <w:rPr>
-          <w:rFonts w:ascii="Open Sans" w:hAnsi="Open Sans" w:cs="Open Sans"/>
-        </w:rPr>
-        <w:t>L’objectif est d’augmenter potentiellement les dons et ainsi donner une a</w:t>
+        <w:jc w:val="both"/>
+        <w:rPr>
+          <w:rFonts w:ascii="Open Sans" w:hAnsi="Open Sans" w:cs="Open Sans"/>
+        </w:rPr>
+      </w:pPr>
+      <w:r>
+        <w:rPr>
+          <w:rFonts w:ascii="Open Sans" w:hAnsi="Open Sans" w:cs="Open Sans"/>
+        </w:rPr>
+        <w:t>L’objectif est d’augmenter p</w:t>
+      </w:r>
+      <w:r>
+        <w:rPr>
+          <w:rFonts w:ascii="Open Sans" w:hAnsi="Open Sans" w:cs="Open Sans"/>
+        </w:rPr>
+        <w:t>otentiellement les dons et de</w:t>
+      </w:r>
+      <w:r>
+        <w:rPr>
+          <w:rFonts w:ascii="Open Sans" w:hAnsi="Open Sans" w:cs="Open Sans"/>
+        </w:rPr>
+        <w:t xml:space="preserve"> donner une a</w:t>
       </w:r>
       <w:r>
         <w:rPr>
@@ -276,7 +465,13 @@
         <w:rPr>
           <w:rFonts w:ascii="Open Sans" w:hAnsi="Open Sans" w:cs="Open Sans"/>
         </w:rPr>
-        <w:t>de directe aux plus démunis et aux organismes œuvrant dans le milieu communautaire et social.</w:t>
+        <w:t>de directe aux plus démunis par l’entremise des</w:t>
+      </w:r>
+      <w:r>
+        <w:rPr>
+          <w:rFonts w:ascii="Open Sans" w:hAnsi="Open Sans" w:cs="Open Sans"/>
+        </w:rPr>
+        <w:t xml:space="preserve"> organismes œuvrant dans le milieu communautaire et social.</w:t>
       </w:r>
     </w:p>
     <w:p>
@@ -306,15 +501,40 @@
           <w:ilvl w:val="1"/>
           <w:numId w:val="1"/>
         </w:numPr>
-        <w:rPr>
-          <w:rFonts w:ascii="Open Sans" w:hAnsi="Open Sans" w:cs="Open Sans"/>
-        </w:rPr>
-      </w:pPr>
-      <w:r>
-        <w:rPr>
-          <w:rFonts w:ascii="Open Sans" w:hAnsi="Open Sans" w:cs="Open Sans"/>
-        </w:rPr>
-        <w:t>Denrée Ô suivant se donne pour mission de minimiser les ressources gaspillées. Ainsi favoriser la récupération et le recyclage. Il aura donc une revalorisation et une redistribution des ressources non-utilisées. L’impact environnemental en sera plus que positif.</w:t>
+        <w:jc w:val="both"/>
+        <w:rPr>
+          <w:rFonts w:ascii="Open Sans" w:hAnsi="Open Sans" w:cs="Open Sans"/>
+        </w:rPr>
+      </w:pPr>
+      <w:r>
+        <w:rPr>
+          <w:rFonts w:ascii="Open Sans" w:hAnsi="Open Sans" w:cs="Open Sans"/>
+        </w:rPr>
+        <w:t>Denrée Ô suivant se donne pour mission de minimiser les ressources gaspillé</w:t>
+      </w:r>
+      <w:r>
+        <w:rPr>
+          <w:rFonts w:ascii="Open Sans" w:hAnsi="Open Sans" w:cs="Open Sans"/>
+        </w:rPr>
+        <w:t>es. Elle favorise</w:t>
+      </w:r>
+      <w:r>
+        <w:rPr>
+          <w:rFonts w:ascii="Open Sans" w:hAnsi="Open Sans" w:cs="Open Sans"/>
+        </w:rPr>
+        <w:t xml:space="preserve"> la récupération et le recyclage. Il aura donc une revalorisation et une redistribution des ressources non</w:t>
+      </w:r>
+      <w:r>
+        <w:rPr>
+          <w:rFonts w:ascii="Open Sans" w:hAnsi="Open Sans" w:cs="Open Sans"/>
+        </w:rPr>
+        <w:t xml:space="preserve"> </w:t>
+      </w:r>
+      <w:r>
+        <w:rPr>
+          <w:rFonts w:ascii="Open Sans" w:hAnsi="Open Sans" w:cs="Open Sans"/>
+        </w:rPr>
+        <w:t>utilisées. L’impact environnemental en sera plus que positif.</w:t>
       </w:r>
     </w:p>
     <w:p>
@@ -339,35 +559,183 @@
     <w:p>
       <w:pPr>
         <w:spacing w:after="240"/>
-        <w:rPr>
-          <w:rFonts w:ascii="Open Sans" w:hAnsi="Open Sans" w:cs="Open Sans"/>
-        </w:rPr>
-      </w:pPr>
-      <w:r>
-        <w:rPr>
-          <w:rFonts w:ascii="Open Sans" w:hAnsi="Open Sans" w:cs="Open Sans"/>
-        </w:rPr>
-        <w:t xml:space="preserve">Nous sommes Étudiants, mais nous sommes aussi « Carrément Panda », et Entrepreneurs et surtout, nous sommes Shawinigan tout comme vous l’êtes. Issus d’une génération où l’environnement, le recyclage et le partage sont des priorités afin d’accéder à une meilleure qualité de vie, nous croyons en un monde meilleur, une communauté meilleure, et dirigeons nos efforts dans ce sens. L’action sociale et </w:t>
-      </w:r>
+        <w:jc w:val="both"/>
+        <w:rPr>
+          <w:rFonts w:ascii="Open Sans" w:hAnsi="Open Sans" w:cs="Open Sans"/>
+        </w:rPr>
+      </w:pPr>
+      <w:r>
+        <w:rPr>
+          <w:rFonts w:ascii="Open Sans" w:hAnsi="Open Sans" w:cs="Open Sans"/>
+        </w:rPr>
+        <w:t xml:space="preserve">Nous sommes </w:t>
+      </w:r>
+      <w:r>
+        <w:rPr>
+          <w:rFonts w:ascii="Open Sans" w:hAnsi="Open Sans" w:cs="Open Sans"/>
+        </w:rPr>
+        <w:t xml:space="preserve">à la fois </w:t>
+      </w:r>
+      <w:r>
+        <w:rPr>
+          <w:rFonts w:ascii="Open Sans" w:hAnsi="Open Sans" w:cs="Open Sans"/>
+        </w:rPr>
+        <w:t>Étudiants et</w:t>
+      </w:r>
+      <w:r>
+        <w:rPr>
+          <w:rFonts w:ascii="Open Sans" w:hAnsi="Open Sans" w:cs="Open Sans"/>
+        </w:rPr>
+        <w:t xml:space="preserve"> </w:t>
+      </w:r>
+      <w:r>
+        <w:rPr>
+          <w:rFonts w:ascii="Open Sans" w:hAnsi="Open Sans" w:cs="Open Sans"/>
+        </w:rPr>
+        <w:t>Entrepreneurs, partageant aussi l’idée d’être</w:t>
+      </w:r>
+      <w:r>
+        <w:rPr>
+          <w:rFonts w:ascii="Open Sans" w:hAnsi="Open Sans" w:cs="Open Sans"/>
+        </w:rPr>
+        <w:t xml:space="preserve"> « Carrément Pand</w:t>
+      </w:r>
+      <w:r>
+        <w:rPr>
+          <w:rFonts w:ascii="Open Sans" w:hAnsi="Open Sans" w:cs="Open Sans"/>
+        </w:rPr>
+        <w:t>a ». N</w:t>
+      </w:r>
+      <w:r>
+        <w:rPr>
+          <w:rFonts w:ascii="Open Sans" w:hAnsi="Open Sans" w:cs="Open Sans"/>
+        </w:rPr>
+        <w:t xml:space="preserve">ous sommes </w:t>
+      </w:r>
+      <w:r>
+        <w:rPr>
+          <w:rFonts w:ascii="Open Sans" w:hAnsi="Open Sans" w:cs="Open Sans"/>
+        </w:rPr>
+        <w:t xml:space="preserve">à </w:t>
+      </w:r>
+      <w:r>
+        <w:rPr>
+          <w:rFonts w:ascii="Open Sans" w:hAnsi="Open Sans" w:cs="Open Sans"/>
+        </w:rPr>
+        <w:t>Shawinigan tout comme vous l’êtes. Issus d’une génération où l’environnement, le recyclage et le partage sont des priorités afin d’accéder</w:t>
+      </w:r>
+      <w:r>
+        <w:rPr>
+          <w:rFonts w:ascii="Open Sans" w:hAnsi="Open Sans" w:cs="Open Sans"/>
+        </w:rPr>
+        <w:t xml:space="preserve"> à une meilleure qualité de vie. N</w:t>
+      </w:r>
+      <w:r>
+        <w:rPr>
+          <w:rFonts w:ascii="Open Sans" w:hAnsi="Open Sans" w:cs="Open Sans"/>
+        </w:rPr>
+        <w:t>ous croyons en un monde meilleur, une communauté meilleure, et dirigeons nos efforts dans ce sens. L’action sociale et communautaire peut être compatible avec la technologie et faciliter tous les acteurs concernés.</w:t>
+      </w:r>
+    </w:p>
+    <w:p>
+      <w:pPr>
+        <w:jc w:val="both"/>
+        <w:rPr>
+          <w:rFonts w:ascii="Open Sans" w:hAnsi="Open Sans" w:cs="Open Sans"/>
+        </w:rPr>
+      </w:pPr>
       <w:r>
         <w:rPr>
           <w:rFonts w:ascii="Open Sans" w:hAnsi="Open Sans" w:cs="Open Sans"/>
         </w:rPr>
         <w:lastRenderedPageBreak/>
-        <w:t>communautaire peut être compatible avec la technologie et faciliter tous les acteurs concernés.</w:t>
-      </w:r>
-    </w:p>
-    <w:p>
-      <w:pPr>
-        <w:rPr>
-          <w:rFonts w:ascii="Open Sans" w:hAnsi="Open Sans" w:cs="Open Sans"/>
-        </w:rPr>
-      </w:pPr>
-      <w:r>
-        <w:rPr>
-          <w:rFonts w:ascii="Open Sans" w:hAnsi="Open Sans" w:cs="Open Sans"/>
-        </w:rPr>
-        <w:t xml:space="preserve">Notre projet d’entreprenariat étudiant en est une preuve, malgré toutes les embuches que nous rencontrons chaque jour, et que nous rencontrerons à l’avenir. Il est important de développer et d’encourager l’entreprenariat, de soutenir les entrepreneurs dans leurs démarches, et le </w:t>
+        <w:t>Notre projet d’</w:t>
+      </w:r>
+      <w:bookmarkStart w:id="0" w:name="_GoBack"/>
+      <w:r>
+        <w:rPr>
+          <w:rFonts w:ascii="Open Sans" w:hAnsi="Open Sans" w:cs="Open Sans"/>
+        </w:rPr>
+        <w:t>entrepren</w:t>
+      </w:r>
+      <w:r>
+        <w:rPr>
+          <w:rFonts w:ascii="Open Sans" w:hAnsi="Open Sans" w:cs="Open Sans"/>
+        </w:rPr>
+        <w:t>eu</w:t>
+      </w:r>
+      <w:r>
+        <w:rPr>
+          <w:rFonts w:ascii="Open Sans" w:hAnsi="Open Sans" w:cs="Open Sans"/>
+        </w:rPr>
+        <w:t>r</w:t>
+      </w:r>
+      <w:r>
+        <w:rPr>
+          <w:rFonts w:ascii="Open Sans" w:hAnsi="Open Sans" w:cs="Open Sans"/>
+        </w:rPr>
+        <w:t>iat</w:t>
+      </w:r>
+      <w:bookmarkEnd w:id="0"/>
+      <w:r>
+        <w:rPr>
+          <w:rFonts w:ascii="Open Sans" w:hAnsi="Open Sans" w:cs="Open Sans"/>
+        </w:rPr>
+        <w:t xml:space="preserve"> étudiant en est une preuve que, </w:t>
+      </w:r>
+      <w:r>
+        <w:rPr>
+          <w:rFonts w:ascii="Open Sans" w:hAnsi="Open Sans" w:cs="Open Sans"/>
+        </w:rPr>
+        <w:t>malgré toutes les embuches que nous</w:t>
+      </w:r>
+      <w:r>
+        <w:rPr>
+          <w:rFonts w:ascii="Open Sans" w:hAnsi="Open Sans" w:cs="Open Sans"/>
+        </w:rPr>
+        <w:t xml:space="preserve"> rencontrons chaque jour,</w:t>
+      </w:r>
+      <w:r>
+        <w:rPr>
+          <w:rFonts w:ascii="Open Sans" w:hAnsi="Open Sans" w:cs="Open Sans"/>
+        </w:rPr>
+        <w:t xml:space="preserve"> nous </w:t>
+      </w:r>
+      <w:r>
+        <w:rPr>
+          <w:rFonts w:ascii="Open Sans" w:hAnsi="Open Sans" w:cs="Open Sans"/>
+        </w:rPr>
+        <w:t xml:space="preserve">pouvons contribuer à un </w:t>
+      </w:r>
+      <w:r>
+        <w:rPr>
+          <w:rFonts w:ascii="Open Sans" w:hAnsi="Open Sans" w:cs="Open Sans"/>
+        </w:rPr>
+        <w:t>avenir</w:t>
+      </w:r>
+      <w:r>
+        <w:rPr>
+          <w:rFonts w:ascii="Open Sans" w:hAnsi="Open Sans" w:cs="Open Sans"/>
+        </w:rPr>
+        <w:t xml:space="preserve"> meilleur</w:t>
+      </w:r>
+      <w:r>
+        <w:rPr>
+          <w:rFonts w:ascii="Open Sans" w:hAnsi="Open Sans" w:cs="Open Sans"/>
+        </w:rPr>
+        <w:t>. Il est important de développer et d’encourager l’entrepren</w:t>
+      </w:r>
+      <w:r>
+        <w:rPr>
+          <w:rFonts w:ascii="Open Sans" w:hAnsi="Open Sans" w:cs="Open Sans"/>
+        </w:rPr>
+        <w:t>eu</w:t>
+      </w:r>
+      <w:r>
+        <w:rPr>
+          <w:rFonts w:ascii="Open Sans" w:hAnsi="Open Sans" w:cs="Open Sans"/>
+        </w:rPr>
+        <w:t xml:space="preserve">riat, de soutenir les entrepreneurs dans leurs démarches, et le </w:t>
       </w:r>
       <w:proofErr w:type="spellStart"/>
       <w:r>
@@ -381,22 +749,40 @@
         <w:rPr>
           <w:rFonts w:ascii="Open Sans" w:hAnsi="Open Sans" w:cs="Open Sans"/>
         </w:rPr>
-        <w:t xml:space="preserve"> </w:t>
-      </w:r>
-      <w:r>
-        <w:rPr>
-          <w:rFonts w:ascii="Open Sans" w:hAnsi="Open Sans" w:cs="Open Sans"/>
-        </w:rPr>
-        <w:t>est un</w:t>
-      </w:r>
-      <w:r>
-        <w:rPr>
-          <w:rFonts w:ascii="Open Sans" w:hAnsi="Open Sans" w:cs="Open Sans"/>
-        </w:rPr>
-        <w:t xml:space="preserve"> pionnier en ce sens. Vos efforts et votre dynamisme en valent la peine, continuez à travailler pour améliorer le monde qui vous entoure.</w:t>
+        <w:t xml:space="preserve"> est un pionnier en ce sens. Vos efforts et vot</w:t>
+      </w:r>
+      <w:r>
+        <w:rPr>
+          <w:rFonts w:ascii="Open Sans" w:hAnsi="Open Sans" w:cs="Open Sans"/>
+        </w:rPr>
+        <w:t>re dynamisme en valent la peine, ensemble, continuons</w:t>
+      </w:r>
+      <w:r>
+        <w:rPr>
+          <w:rFonts w:ascii="Open Sans" w:hAnsi="Open Sans" w:cs="Open Sans"/>
+        </w:rPr>
+        <w:t xml:space="preserve"> à travaill</w:t>
+      </w:r>
+      <w:r>
+        <w:rPr>
+          <w:rFonts w:ascii="Open Sans" w:hAnsi="Open Sans" w:cs="Open Sans"/>
+        </w:rPr>
+        <w:t>er pour améliorer le monde qui n</w:t>
+      </w:r>
+      <w:r>
+        <w:rPr>
+          <w:rFonts w:ascii="Open Sans" w:hAnsi="Open Sans" w:cs="Open Sans"/>
+        </w:rPr>
+        <w:t>ous entoure.</w:t>
       </w:r>
     </w:p>
     <w:sectPr>
+      <w:headerReference w:type="even" r:id="rId7"/>
+      <w:headerReference w:type="default" r:id="rId8"/>
+      <w:footerReference w:type="even" r:id="rId9"/>
+      <w:footerReference w:type="default" r:id="rId10"/>
+      <w:headerReference w:type="first" r:id="rId11"/>
+      <w:footerReference w:type="first" r:id="rId12"/>
       <w:pgSz w:w="12240" w:h="15840"/>
       <w:pgMar w:top="1440" w:right="1800" w:bottom="1440" w:left="1800" w:header="708" w:footer="708" w:gutter="0"/>
       <w:cols w:space="708"/>
@@ -406,9 +792,119 @@
 </w:document>
 </file>
 
+<file path=word/endnotes.xml><?xml version="1.0" encoding="utf-8"?>
+<w:endnotes xmlns:wpc="http://schemas.microsoft.com/office/word/2010/wordprocessingCanvas" xmlns:mc="http://schemas.openxmlformats.org/markup-compatibility/2006" xmlns:o="urn:schemas-microsoft-com:office:office" xmlns:r="http://schemas.openxmlformats.org/officeDocument/2006/relationships" xmlns:m="http://schemas.openxmlformats.org/officeDocument/2006/math" xmlns:v="urn:schemas-microsoft-com:vml" xmlns:wp14="http://schemas.microsoft.com/office/word/2010/wordprocessingDrawing" xmlns:wp="http://schemas.openxmlformats.org/drawingml/2006/wordprocessingDrawing" xmlns:w10="urn:schemas-microsoft-com:office:word" xmlns:w="http://schemas.openxmlformats.org/wordprocessingml/2006/main" xmlns:w14="http://schemas.microsoft.com/office/word/2010/wordml" xmlns:w15="http://schemas.microsoft.com/office/word/2012/wordml" xmlns:wpg="http://schemas.microsoft.com/office/word/2010/wordprocessingGroup" xmlns:wpi="http://schemas.microsoft.com/office/word/2010/wordprocessingInk" xmlns:wne="http://schemas.microsoft.com/office/word/2006/wordml" xmlns:wps="http://schemas.microsoft.com/office/word/2010/wordprocessingShape" mc:Ignorable="w14 w15 wp14">
+  <w:endnote w:type="separator" w:id="-1">
+    <w:p>
+      <w:pPr>
+        <w:spacing w:after="0" w:line="240" w:lineRule="auto"/>
+      </w:pPr>
+      <w:r>
+        <w:separator/>
+      </w:r>
+    </w:p>
+  </w:endnote>
+  <w:endnote w:type="continuationSeparator" w:id="0">
+    <w:p>
+      <w:pPr>
+        <w:spacing w:after="0" w:line="240" w:lineRule="auto"/>
+      </w:pPr>
+      <w:r>
+        <w:continuationSeparator/>
+      </w:r>
+    </w:p>
+  </w:endnote>
+</w:endnotes>
+</file>
+
+<file path=word/footer1.xml><?xml version="1.0" encoding="utf-8"?>
+<w:ftr xmlns:wpc="http://schemas.microsoft.com/office/word/2010/wordprocessingCanvas" xmlns:mc="http://schemas.openxmlformats.org/markup-compatibility/2006" xmlns:o="urn:schemas-microsoft-com:office:office" xmlns:r="http://schemas.openxmlformats.org/officeDocument/2006/relationships" xmlns:m="http://schemas.openxmlformats.org/officeDocument/2006/math" xmlns:v="urn:schemas-microsoft-com:vml" xmlns:wp14="http://schemas.microsoft.com/office/word/2010/wordprocessingDrawing" xmlns:wp="http://schemas.openxmlformats.org/drawingml/2006/wordprocessingDrawing" xmlns:w10="urn:schemas-microsoft-com:office:word" xmlns:w="http://schemas.openxmlformats.org/wordprocessingml/2006/main" xmlns:w14="http://schemas.microsoft.com/office/word/2010/wordml" xmlns:w15="http://schemas.microsoft.com/office/word/2012/wordml" xmlns:wpg="http://schemas.microsoft.com/office/word/2010/wordprocessingGroup" xmlns:wpi="http://schemas.microsoft.com/office/word/2010/wordprocessingInk" xmlns:wne="http://schemas.microsoft.com/office/word/2006/wordml" xmlns:wps="http://schemas.microsoft.com/office/word/2010/wordprocessingShape" mc:Ignorable="w14 w15 wp14">
+  <w:p>
+    <w:pPr>
+      <w:pStyle w:val="Footer"/>
+    </w:pPr>
+  </w:p>
+</w:ftr>
+</file>
+
+<file path=word/footer2.xml><?xml version="1.0" encoding="utf-8"?>
+<w:ftr xmlns:wpc="http://schemas.microsoft.com/office/word/2010/wordprocessingCanvas" xmlns:mc="http://schemas.openxmlformats.org/markup-compatibility/2006" xmlns:o="urn:schemas-microsoft-com:office:office" xmlns:r="http://schemas.openxmlformats.org/officeDocument/2006/relationships" xmlns:m="http://schemas.openxmlformats.org/officeDocument/2006/math" xmlns:v="urn:schemas-microsoft-com:vml" xmlns:wp14="http://schemas.microsoft.com/office/word/2010/wordprocessingDrawing" xmlns:wp="http://schemas.openxmlformats.org/drawingml/2006/wordprocessingDrawing" xmlns:w10="urn:schemas-microsoft-com:office:word" xmlns:w="http://schemas.openxmlformats.org/wordprocessingml/2006/main" xmlns:w14="http://schemas.microsoft.com/office/word/2010/wordml" xmlns:w15="http://schemas.microsoft.com/office/word/2012/wordml" xmlns:wpg="http://schemas.microsoft.com/office/word/2010/wordprocessingGroup" xmlns:wpi="http://schemas.microsoft.com/office/word/2010/wordprocessingInk" xmlns:wne="http://schemas.microsoft.com/office/word/2006/wordml" xmlns:wps="http://schemas.microsoft.com/office/word/2010/wordprocessingShape" mc:Ignorable="w14 w15 wp14">
+  <w:p>
+    <w:pPr>
+      <w:pStyle w:val="Footer"/>
+    </w:pPr>
+  </w:p>
+</w:ftr>
+</file>
+
+<file path=word/footer3.xml><?xml version="1.0" encoding="utf-8"?>
+<w:ftr xmlns:wpc="http://schemas.microsoft.com/office/word/2010/wordprocessingCanvas" xmlns:mc="http://schemas.openxmlformats.org/markup-compatibility/2006" xmlns:o="urn:schemas-microsoft-com:office:office" xmlns:r="http://schemas.openxmlformats.org/officeDocument/2006/relationships" xmlns:m="http://schemas.openxmlformats.org/officeDocument/2006/math" xmlns:v="urn:schemas-microsoft-com:vml" xmlns:wp14="http://schemas.microsoft.com/office/word/2010/wordprocessingDrawing" xmlns:wp="http://schemas.openxmlformats.org/drawingml/2006/wordprocessingDrawing" xmlns:w10="urn:schemas-microsoft-com:office:word" xmlns:w="http://schemas.openxmlformats.org/wordprocessingml/2006/main" xmlns:w14="http://schemas.microsoft.com/office/word/2010/wordml" xmlns:w15="http://schemas.microsoft.com/office/word/2012/wordml" xmlns:wpg="http://schemas.microsoft.com/office/word/2010/wordprocessingGroup" xmlns:wpi="http://schemas.microsoft.com/office/word/2010/wordprocessingInk" xmlns:wne="http://schemas.microsoft.com/office/word/2006/wordml" xmlns:wps="http://schemas.microsoft.com/office/word/2010/wordprocessingShape" mc:Ignorable="w14 w15 wp14">
+  <w:p>
+    <w:pPr>
+      <w:pStyle w:val="Footer"/>
+    </w:pPr>
+  </w:p>
+</w:ftr>
+</file>
+
+<file path=word/footnotes.xml><?xml version="1.0" encoding="utf-8"?>
+<w:footnotes xmlns:wpc="http://schemas.microsoft.com/office/word/2010/wordprocessingCanvas" xmlns:mc="http://schemas.openxmlformats.org/markup-compatibility/2006" xmlns:o="urn:schemas-microsoft-com:office:office" xmlns:r="http://schemas.openxmlformats.org/officeDocument/2006/relationships" xmlns:m="http://schemas.openxmlformats.org/officeDocument/2006/math" xmlns:v="urn:schemas-microsoft-com:vml" xmlns:wp14="http://schemas.microsoft.com/office/word/2010/wordprocessingDrawing" xmlns:wp="http://schemas.openxmlformats.org/drawingml/2006/wordprocessingDrawing" xmlns:w10="urn:schemas-microsoft-com:office:word" xmlns:w="http://schemas.openxmlformats.org/wordprocessingml/2006/main" xmlns:w14="http://schemas.microsoft.com/office/word/2010/wordml" xmlns:w15="http://schemas.microsoft.com/office/word/2012/wordml" xmlns:wpg="http://schemas.microsoft.com/office/word/2010/wordprocessingGroup" xmlns:wpi="http://schemas.microsoft.com/office/word/2010/wordprocessingInk" xmlns:wne="http://schemas.microsoft.com/office/word/2006/wordml" xmlns:wps="http://schemas.microsoft.com/office/word/2010/wordprocessingShape" mc:Ignorable="w14 w15 wp14">
+  <w:footnote w:type="separator" w:id="-1">
+    <w:p>
+      <w:pPr>
+        <w:spacing w:after="0" w:line="240" w:lineRule="auto"/>
+      </w:pPr>
+      <w:r>
+        <w:separator/>
+      </w:r>
+    </w:p>
+  </w:footnote>
+  <w:footnote w:type="continuationSeparator" w:id="0">
+    <w:p>
+      <w:pPr>
+        <w:spacing w:after="0" w:line="240" w:lineRule="auto"/>
+      </w:pPr>
+      <w:r>
+        <w:continuationSeparator/>
+      </w:r>
+    </w:p>
+  </w:footnote>
+</w:footnotes>
+</file>
+
+<file path=word/header1.xml><?xml version="1.0" encoding="utf-8"?>
+<w:hdr xmlns:wpc="http://schemas.microsoft.com/office/word/2010/wordprocessingCanvas" xmlns:mc="http://schemas.openxmlformats.org/markup-compatibility/2006" xmlns:o="urn:schemas-microsoft-com:office:office" xmlns:r="http://schemas.openxmlformats.org/officeDocument/2006/relationships" xmlns:m="http://schemas.openxmlformats.org/officeDocument/2006/math" xmlns:v="urn:schemas-microsoft-com:vml" xmlns:wp14="http://schemas.microsoft.com/office/word/2010/wordprocessingDrawing" xmlns:wp="http://schemas.openxmlformats.org/drawingml/2006/wordprocessingDrawing" xmlns:w10="urn:schemas-microsoft-com:office:word" xmlns:w="http://schemas.openxmlformats.org/wordprocessingml/2006/main" xmlns:w14="http://schemas.microsoft.com/office/word/2010/wordml" xmlns:w15="http://schemas.microsoft.com/office/word/2012/wordml" xmlns:wpg="http://schemas.microsoft.com/office/word/2010/wordprocessingGroup" xmlns:wpi="http://schemas.microsoft.com/office/word/2010/wordprocessingInk" xmlns:wne="http://schemas.microsoft.com/office/word/2006/wordml" xmlns:wps="http://schemas.microsoft.com/office/word/2010/wordprocessingShape" mc:Ignorable="w14 w15 wp14">
+  <w:p>
+    <w:pPr>
+      <w:pStyle w:val="Header"/>
+    </w:pPr>
+  </w:p>
+</w:hdr>
+</file>
+
+<file path=word/header2.xml><?xml version="1.0" encoding="utf-8"?>
+<w:hdr xmlns:wpc="http://schemas.microsoft.com/office/word/2010/wordprocessingCanvas" xmlns:mc="http://schemas.openxmlformats.org/markup-compatibility/2006" xmlns:o="urn:schemas-microsoft-com:office:office" xmlns:r="http://schemas.openxmlformats.org/officeDocument/2006/relationships" xmlns:m="http://schemas.openxmlformats.org/officeDocument/2006/math" xmlns:v="urn:schemas-microsoft-com:vml" xmlns:wp14="http://schemas.microsoft.com/office/word/2010/wordprocessingDrawing" xmlns:wp="http://schemas.openxmlformats.org/drawingml/2006/wordprocessingDrawing" xmlns:w10="urn:schemas-microsoft-com:office:word" xmlns:w="http://schemas.openxmlformats.org/wordprocessingml/2006/main" xmlns:w14="http://schemas.microsoft.com/office/word/2010/wordml" xmlns:w15="http://schemas.microsoft.com/office/word/2012/wordml" xmlns:wpg="http://schemas.microsoft.com/office/word/2010/wordprocessingGroup" xmlns:wpi="http://schemas.microsoft.com/office/word/2010/wordprocessingInk" xmlns:wne="http://schemas.microsoft.com/office/word/2006/wordml" xmlns:wps="http://schemas.microsoft.com/office/word/2010/wordprocessingShape" mc:Ignorable="w14 w15 wp14">
+  <w:p>
+    <w:pPr>
+      <w:pStyle w:val="Header"/>
+    </w:pPr>
+  </w:p>
+</w:hdr>
+</file>
+
+<file path=word/header3.xml><?xml version="1.0" encoding="utf-8"?>
+<w:hdr xmlns:wpc="http://schemas.microsoft.com/office/word/2010/wordprocessingCanvas" xmlns:mc="http://schemas.openxmlformats.org/markup-compatibility/2006" xmlns:o="urn:schemas-microsoft-com:office:office" xmlns:r="http://schemas.openxmlformats.org/officeDocument/2006/relationships" xmlns:m="http://schemas.openxmlformats.org/officeDocument/2006/math" xmlns:v="urn:schemas-microsoft-com:vml" xmlns:wp14="http://schemas.microsoft.com/office/word/2010/wordprocessingDrawing" xmlns:wp="http://schemas.openxmlformats.org/drawingml/2006/wordprocessingDrawing" xmlns:w10="urn:schemas-microsoft-com:office:word" xmlns:w="http://schemas.openxmlformats.org/wordprocessingml/2006/main" xmlns:w14="http://schemas.microsoft.com/office/word/2010/wordml" xmlns:w15="http://schemas.microsoft.com/office/word/2012/wordml" xmlns:wpg="http://schemas.microsoft.com/office/word/2010/wordprocessingGroup" xmlns:wpi="http://schemas.microsoft.com/office/word/2010/wordprocessingInk" xmlns:wne="http://schemas.microsoft.com/office/word/2006/wordml" xmlns:wps="http://schemas.microsoft.com/office/word/2010/wordprocessingShape" mc:Ignorable="w14 w15 wp14">
+  <w:p>
+    <w:pPr>
+      <w:pStyle w:val="Header"/>
+    </w:pPr>
+  </w:p>
+</w:hdr>
+</file>
+
 <file path=word/numbering.xml><?xml version="1.0" encoding="utf-8"?>
 <w:numbering xmlns:wpc="http://schemas.microsoft.com/office/word/2010/wordprocessingCanvas" xmlns:mc="http://schemas.openxmlformats.org/markup-compatibility/2006" xmlns:o="urn:schemas-microsoft-com:office:office" xmlns:r="http://schemas.openxmlformats.org/officeDocument/2006/relationships" xmlns:m="http://schemas.openxmlformats.org/officeDocument/2006/math" xmlns:v="urn:schemas-microsoft-com:vml" xmlns:wp14="http://schemas.microsoft.com/office/word/2010/wordprocessingDrawing" xmlns:wp="http://schemas.openxmlformats.org/drawingml/2006/wordprocessingDrawing" xmlns:w10="urn:schemas-microsoft-com:office:word" xmlns:w="http://schemas.openxmlformats.org/wordprocessingml/2006/main" xmlns:w14="http://schemas.microsoft.com/office/word/2010/wordml" xmlns:w15="http://schemas.microsoft.com/office/word/2012/wordml" xmlns:wpg="http://schemas.microsoft.com/office/word/2010/wordprocessingGroup" xmlns:wpi="http://schemas.microsoft.com/office/word/2010/wordprocessingInk" xmlns:wne="http://schemas.microsoft.com/office/word/2006/wordml" xmlns:wps="http://schemas.microsoft.com/office/word/2010/wordprocessingShape" mc:Ignorable="w14 w15 wp14">
-  <w:abstractNum w:abstractNumId="0">
+  <w:abstractNum w:abstractNumId="0" w15:restartNumberingAfterBreak="0">
     <w:nsid w:val="1366560E"/>
     <w:multiLevelType w:val="hybridMultilevel"/>
     <w:tmpl w:val="2684EB56"/>
@@ -959,6 +1455,50 @@
       <w:contextualSpacing/>
     </w:pPr>
   </w:style>
+  <w:style w:type="paragraph" w:styleId="Header">
+    <w:name w:val="header"/>
+    <w:basedOn w:val="Normal"/>
+    <w:link w:val="HeaderChar"/>
+    <w:uiPriority w:val="99"/>
+    <w:unhideWhenUsed/>
+    <w:rsid w:val="00DD402E"/>
+    <w:pPr>
+      <w:tabs>
+        <w:tab w:val="center" w:pos="4680"/>
+        <w:tab w:val="right" w:pos="9360"/>
+      </w:tabs>
+      <w:spacing w:after="0" w:line="240" w:lineRule="auto"/>
+    </w:pPr>
+  </w:style>
+  <w:style w:type="character" w:customStyle="1" w:styleId="HeaderChar">
+    <w:name w:val="Header Char"/>
+    <w:basedOn w:val="DefaultParagraphFont"/>
+    <w:link w:val="Header"/>
+    <w:uiPriority w:val="99"/>
+    <w:rsid w:val="00DD402E"/>
+  </w:style>
+  <w:style w:type="paragraph" w:styleId="Footer">
+    <w:name w:val="footer"/>
+    <w:basedOn w:val="Normal"/>
+    <w:link w:val="FooterChar"/>
+    <w:uiPriority w:val="99"/>
+    <w:unhideWhenUsed/>
+    <w:rsid w:val="00DD402E"/>
+    <w:pPr>
+      <w:tabs>
+        <w:tab w:val="center" w:pos="4680"/>
+        <w:tab w:val="right" w:pos="9360"/>
+      </w:tabs>
+      <w:spacing w:after="0" w:line="240" w:lineRule="auto"/>
+    </w:pPr>
+  </w:style>
+  <w:style w:type="character" w:customStyle="1" w:styleId="FooterChar">
+    <w:name w:val="Footer Char"/>
+    <w:basedOn w:val="DefaultParagraphFont"/>
+    <w:link w:val="Footer"/>
+    <w:uiPriority w:val="99"/>
+    <w:rsid w:val="00DD402E"/>
+  </w:style>
 </w:styles>
 </file>
 

</xml_diff>

<commit_message>
Petite modif au texte
Opps, sorry
</commit_message>
<xml_diff>
--- a/Source/Ressources/Texte/À propos.docx
+++ b/Source/Ressources/Texte/À propos.docx
@@ -1,6 +1,6 @@
 
 <file path=word/document.xml><?xml version="1.0" encoding="utf-8"?>
-<w:document xmlns:wpc="http://schemas.microsoft.com/office/word/2010/wordprocessingCanvas" xmlns:mo="http://schemas.microsoft.com/office/mac/office/2008/main" xmlns:mc="http://schemas.openxmlformats.org/markup-compatibility/2006" xmlns:mv="urn:schemas-microsoft-com:mac:vml" xmlns:o="urn:schemas-microsoft-com:office:office" xmlns:r="http://schemas.openxmlformats.org/officeDocument/2006/relationships" xmlns:m="http://schemas.openxmlformats.org/officeDocument/2006/math" xmlns:v="urn:schemas-microsoft-com:vml" xmlns:wp14="http://schemas.microsoft.com/office/word/2010/wordprocessingDrawing" xmlns:wp="http://schemas.openxmlformats.org/drawingml/2006/wordprocessingDrawing" xmlns:w10="urn:schemas-microsoft-com:office:word" xmlns:w="http://schemas.openxmlformats.org/wordprocessingml/2006/main" xmlns:w14="http://schemas.microsoft.com/office/word/2010/wordml" xmlns:w15="http://schemas.microsoft.com/office/word/2012/wordml" xmlns:wpg="http://schemas.microsoft.com/office/word/2010/wordprocessingGroup" xmlns:wpi="http://schemas.microsoft.com/office/word/2010/wordprocessingInk" xmlns:wne="http://schemas.microsoft.com/office/word/2006/wordml" xmlns:wps="http://schemas.microsoft.com/office/word/2010/wordprocessingShape" mc:Ignorable="w14 w15 wp14">
+<w:document xmlns:wpc="http://schemas.microsoft.com/office/word/2010/wordprocessingCanvas" xmlns:mc="http://schemas.openxmlformats.org/markup-compatibility/2006" xmlns:o="urn:schemas-microsoft-com:office:office" xmlns:r="http://schemas.openxmlformats.org/officeDocument/2006/relationships" xmlns:m="http://schemas.openxmlformats.org/officeDocument/2006/math" xmlns:v="urn:schemas-microsoft-com:vml" xmlns:wp14="http://schemas.microsoft.com/office/word/2010/wordprocessingDrawing" xmlns:wp="http://schemas.openxmlformats.org/drawingml/2006/wordprocessingDrawing" xmlns:w10="urn:schemas-microsoft-com:office:word" xmlns:w="http://schemas.openxmlformats.org/wordprocessingml/2006/main" xmlns:w14="http://schemas.microsoft.com/office/word/2010/wordml" xmlns:w15="http://schemas.microsoft.com/office/word/2012/wordml" xmlns:wpg="http://schemas.microsoft.com/office/word/2010/wordprocessingGroup" xmlns:wpi="http://schemas.microsoft.com/office/word/2010/wordprocessingInk" xmlns:wne="http://schemas.microsoft.com/office/word/2006/wordml" xmlns:wps="http://schemas.microsoft.com/office/word/2010/wordprocessingShape" mc:Ignorable="w14 w15 wp14">
   <w:body>
     <w:p>
       <w:pPr>
@@ -380,7 +380,7 @@
     </w:p>
     <w:p>
       <w:pPr>
-        <w:pStyle w:val="Pardeliste"/>
+        <w:pStyle w:val="ListParagraph"/>
         <w:numPr>
           <w:ilvl w:val="0"/>
           <w:numId w:val="1"/>
@@ -400,7 +400,7 @@
     </w:p>
     <w:p>
       <w:pPr>
-        <w:pStyle w:val="Pardeliste"/>
+        <w:pStyle w:val="ListParagraph"/>
         <w:numPr>
           <w:ilvl w:val="1"/>
           <w:numId w:val="1"/>
@@ -414,7 +414,33 @@
         <w:rPr>
           <w:rFonts w:ascii="Open Sans" w:hAnsi="Open Sans" w:cs="Open Sans"/>
         </w:rPr>
-        <w:t>Denrée Ô suivant aide les entreprises à afficher leurs ressources. Ainsi, cela évite les sollicitations inappropriées de la part des organismes. Elle facilite aussi la communica</w:t>
+        <w:t xml:space="preserve">Denrée Ô suivant aide les entreprises à afficher leurs ressources. </w:t>
+      </w:r>
+      <w:r>
+        <w:rPr>
+          <w:rFonts w:ascii="Open Sans" w:hAnsi="Open Sans" w:cs="Open Sans"/>
+        </w:rPr>
+        <w:t>C</w:t>
+      </w:r>
+      <w:r>
+        <w:rPr>
+          <w:rFonts w:ascii="Open Sans" w:hAnsi="Open Sans" w:cs="Open Sans"/>
+        </w:rPr>
+        <w:t>ela évite</w:t>
+      </w:r>
+      <w:r>
+        <w:rPr>
+          <w:rFonts w:ascii="Open Sans" w:hAnsi="Open Sans" w:cs="Open Sans"/>
+        </w:rPr>
+        <w:t xml:space="preserve"> donc</w:t>
+      </w:r>
+      <w:bookmarkStart w:id="0" w:name="_GoBack"/>
+      <w:bookmarkEnd w:id="0"/>
+      <w:r>
+        <w:rPr>
+          <w:rFonts w:ascii="Open Sans" w:hAnsi="Open Sans" w:cs="Open Sans"/>
+        </w:rPr>
+        <w:t xml:space="preserve"> les sollicitations inappropriées de la part des organismes. Elle facilite aussi la communica</w:t>
       </w:r>
       <w:r>
         <w:rPr>
@@ -431,7 +457,7 @@
     </w:p>
     <w:p>
       <w:pPr>
-        <w:pStyle w:val="Pardeliste"/>
+        <w:pStyle w:val="ListParagraph"/>
         <w:numPr>
           <w:ilvl w:val="0"/>
           <w:numId w:val="1"/>
@@ -451,7 +477,7 @@
     </w:p>
     <w:p>
       <w:pPr>
-        <w:pStyle w:val="Pardeliste"/>
+        <w:pStyle w:val="ListParagraph"/>
         <w:numPr>
           <w:ilvl w:val="1"/>
           <w:numId w:val="1"/>
@@ -500,7 +526,7 @@
     </w:p>
     <w:p>
       <w:pPr>
-        <w:pStyle w:val="Pardeliste"/>
+        <w:pStyle w:val="ListParagraph"/>
         <w:numPr>
           <w:ilvl w:val="0"/>
           <w:numId w:val="1"/>
@@ -520,7 +546,7 @@
     </w:p>
     <w:p>
       <w:pPr>
-        <w:pStyle w:val="Pardeliste"/>
+        <w:pStyle w:val="ListParagraph"/>
         <w:numPr>
           <w:ilvl w:val="1"/>
           <w:numId w:val="1"/>
@@ -588,7 +614,6 @@
           <w:rFonts w:ascii="Open Sans" w:hAnsi="Open Sans" w:cs="Open Sans"/>
         </w:rPr>
       </w:pPr>
-      <w:bookmarkStart w:id="0" w:name="_GoBack"/>
       <w:r>
         <w:rPr>
           <w:rFonts w:ascii="Open Sans" w:hAnsi="Open Sans" w:cs="Open Sans"/>
@@ -787,7 +812,6 @@
         <w:t>ous entoure.</w:t>
       </w:r>
     </w:p>
-    <w:bookmarkEnd w:id="0"/>
     <w:sectPr>
       <w:headerReference w:type="even" r:id="rId7"/>
       <w:headerReference w:type="default" r:id="rId8"/>
@@ -805,7 +829,7 @@
 </file>
 
 <file path=word/endnotes.xml><?xml version="1.0" encoding="utf-8"?>
-<w:endnotes xmlns:wpc="http://schemas.microsoft.com/office/word/2010/wordprocessingCanvas" xmlns:mo="http://schemas.microsoft.com/office/mac/office/2008/main" xmlns:mc="http://schemas.openxmlformats.org/markup-compatibility/2006" xmlns:mv="urn:schemas-microsoft-com:mac:vml" xmlns:o="urn:schemas-microsoft-com:office:office" xmlns:r="http://schemas.openxmlformats.org/officeDocument/2006/relationships" xmlns:m="http://schemas.openxmlformats.org/officeDocument/2006/math" xmlns:v="urn:schemas-microsoft-com:vml" xmlns:wp14="http://schemas.microsoft.com/office/word/2010/wordprocessingDrawing" xmlns:wp="http://schemas.openxmlformats.org/drawingml/2006/wordprocessingDrawing" xmlns:w10="urn:schemas-microsoft-com:office:word" xmlns:w="http://schemas.openxmlformats.org/wordprocessingml/2006/main" xmlns:w14="http://schemas.microsoft.com/office/word/2010/wordml" xmlns:w15="http://schemas.microsoft.com/office/word/2012/wordml" xmlns:wpg="http://schemas.microsoft.com/office/word/2010/wordprocessingGroup" xmlns:wpi="http://schemas.microsoft.com/office/word/2010/wordprocessingInk" xmlns:wne="http://schemas.microsoft.com/office/word/2006/wordml" xmlns:wps="http://schemas.microsoft.com/office/word/2010/wordprocessingShape" mc:Ignorable="w14 w15 wp14">
+<w:endnotes xmlns:wpc="http://schemas.microsoft.com/office/word/2010/wordprocessingCanvas" xmlns:mc="http://schemas.openxmlformats.org/markup-compatibility/2006" xmlns:o="urn:schemas-microsoft-com:office:office" xmlns:r="http://schemas.openxmlformats.org/officeDocument/2006/relationships" xmlns:m="http://schemas.openxmlformats.org/officeDocument/2006/math" xmlns:v="urn:schemas-microsoft-com:vml" xmlns:wp14="http://schemas.microsoft.com/office/word/2010/wordprocessingDrawing" xmlns:wp="http://schemas.openxmlformats.org/drawingml/2006/wordprocessingDrawing" xmlns:w10="urn:schemas-microsoft-com:office:word" xmlns:w="http://schemas.openxmlformats.org/wordprocessingml/2006/main" xmlns:w14="http://schemas.microsoft.com/office/word/2010/wordml" xmlns:w15="http://schemas.microsoft.com/office/word/2012/wordml" xmlns:wpg="http://schemas.microsoft.com/office/word/2010/wordprocessingGroup" xmlns:wpi="http://schemas.microsoft.com/office/word/2010/wordprocessingInk" xmlns:wne="http://schemas.microsoft.com/office/word/2006/wordml" xmlns:wps="http://schemas.microsoft.com/office/word/2010/wordprocessingShape" mc:Ignorable="w14 w15 wp14">
   <w:endnote w:type="separator" w:id="-1">
     <w:p>
       <w:pPr>
@@ -830,37 +854,37 @@
 </file>
 
 <file path=word/footer1.xml><?xml version="1.0" encoding="utf-8"?>
-<w:ftr xmlns:wpc="http://schemas.microsoft.com/office/word/2010/wordprocessingCanvas" xmlns:mo="http://schemas.microsoft.com/office/mac/office/2008/main" xmlns:mc="http://schemas.openxmlformats.org/markup-compatibility/2006" xmlns:mv="urn:schemas-microsoft-com:mac:vml" xmlns:o="urn:schemas-microsoft-com:office:office" xmlns:r="http://schemas.openxmlformats.org/officeDocument/2006/relationships" xmlns:m="http://schemas.openxmlformats.org/officeDocument/2006/math" xmlns:v="urn:schemas-microsoft-com:vml" xmlns:wp14="http://schemas.microsoft.com/office/word/2010/wordprocessingDrawing" xmlns:wp="http://schemas.openxmlformats.org/drawingml/2006/wordprocessingDrawing" xmlns:w10="urn:schemas-microsoft-com:office:word" xmlns:w="http://schemas.openxmlformats.org/wordprocessingml/2006/main" xmlns:w14="http://schemas.microsoft.com/office/word/2010/wordml" xmlns:w15="http://schemas.microsoft.com/office/word/2012/wordml" xmlns:wpg="http://schemas.microsoft.com/office/word/2010/wordprocessingGroup" xmlns:wpi="http://schemas.microsoft.com/office/word/2010/wordprocessingInk" xmlns:wne="http://schemas.microsoft.com/office/word/2006/wordml" xmlns:wps="http://schemas.microsoft.com/office/word/2010/wordprocessingShape" mc:Ignorable="w14 w15 wp14">
+<w:ftr xmlns:wpc="http://schemas.microsoft.com/office/word/2010/wordprocessingCanvas" xmlns:mc="http://schemas.openxmlformats.org/markup-compatibility/2006" xmlns:o="urn:schemas-microsoft-com:office:office" xmlns:r="http://schemas.openxmlformats.org/officeDocument/2006/relationships" xmlns:m="http://schemas.openxmlformats.org/officeDocument/2006/math" xmlns:v="urn:schemas-microsoft-com:vml" xmlns:wp14="http://schemas.microsoft.com/office/word/2010/wordprocessingDrawing" xmlns:wp="http://schemas.openxmlformats.org/drawingml/2006/wordprocessingDrawing" xmlns:w10="urn:schemas-microsoft-com:office:word" xmlns:w="http://schemas.openxmlformats.org/wordprocessingml/2006/main" xmlns:w14="http://schemas.microsoft.com/office/word/2010/wordml" xmlns:w15="http://schemas.microsoft.com/office/word/2012/wordml" xmlns:wpg="http://schemas.microsoft.com/office/word/2010/wordprocessingGroup" xmlns:wpi="http://schemas.microsoft.com/office/word/2010/wordprocessingInk" xmlns:wne="http://schemas.microsoft.com/office/word/2006/wordml" xmlns:wps="http://schemas.microsoft.com/office/word/2010/wordprocessingShape" mc:Ignorable="w14 w15 wp14">
   <w:p>
     <w:pPr>
-      <w:pStyle w:val="Pieddepage"/>
+      <w:pStyle w:val="Footer"/>
     </w:pPr>
   </w:p>
 </w:ftr>
 </file>
 
 <file path=word/footer2.xml><?xml version="1.0" encoding="utf-8"?>
-<w:ftr xmlns:wpc="http://schemas.microsoft.com/office/word/2010/wordprocessingCanvas" xmlns:mo="http://schemas.microsoft.com/office/mac/office/2008/main" xmlns:mc="http://schemas.openxmlformats.org/markup-compatibility/2006" xmlns:mv="urn:schemas-microsoft-com:mac:vml" xmlns:o="urn:schemas-microsoft-com:office:office" xmlns:r="http://schemas.openxmlformats.org/officeDocument/2006/relationships" xmlns:m="http://schemas.openxmlformats.org/officeDocument/2006/math" xmlns:v="urn:schemas-microsoft-com:vml" xmlns:wp14="http://schemas.microsoft.com/office/word/2010/wordprocessingDrawing" xmlns:wp="http://schemas.openxmlformats.org/drawingml/2006/wordprocessingDrawing" xmlns:w10="urn:schemas-microsoft-com:office:word" xmlns:w="http://schemas.openxmlformats.org/wordprocessingml/2006/main" xmlns:w14="http://schemas.microsoft.com/office/word/2010/wordml" xmlns:w15="http://schemas.microsoft.com/office/word/2012/wordml" xmlns:wpg="http://schemas.microsoft.com/office/word/2010/wordprocessingGroup" xmlns:wpi="http://schemas.microsoft.com/office/word/2010/wordprocessingInk" xmlns:wne="http://schemas.microsoft.com/office/word/2006/wordml" xmlns:wps="http://schemas.microsoft.com/office/word/2010/wordprocessingShape" mc:Ignorable="w14 w15 wp14">
+<w:ftr xmlns:wpc="http://schemas.microsoft.com/office/word/2010/wordprocessingCanvas" xmlns:mc="http://schemas.openxmlformats.org/markup-compatibility/2006" xmlns:o="urn:schemas-microsoft-com:office:office" xmlns:r="http://schemas.openxmlformats.org/officeDocument/2006/relationships" xmlns:m="http://schemas.openxmlformats.org/officeDocument/2006/math" xmlns:v="urn:schemas-microsoft-com:vml" xmlns:wp14="http://schemas.microsoft.com/office/word/2010/wordprocessingDrawing" xmlns:wp="http://schemas.openxmlformats.org/drawingml/2006/wordprocessingDrawing" xmlns:w10="urn:schemas-microsoft-com:office:word" xmlns:w="http://schemas.openxmlformats.org/wordprocessingml/2006/main" xmlns:w14="http://schemas.microsoft.com/office/word/2010/wordml" xmlns:w15="http://schemas.microsoft.com/office/word/2012/wordml" xmlns:wpg="http://schemas.microsoft.com/office/word/2010/wordprocessingGroup" xmlns:wpi="http://schemas.microsoft.com/office/word/2010/wordprocessingInk" xmlns:wne="http://schemas.microsoft.com/office/word/2006/wordml" xmlns:wps="http://schemas.microsoft.com/office/word/2010/wordprocessingShape" mc:Ignorable="w14 w15 wp14">
   <w:p>
     <w:pPr>
-      <w:pStyle w:val="Pieddepage"/>
+      <w:pStyle w:val="Footer"/>
     </w:pPr>
   </w:p>
 </w:ftr>
 </file>
 
 <file path=word/footer3.xml><?xml version="1.0" encoding="utf-8"?>
-<w:ftr xmlns:wpc="http://schemas.microsoft.com/office/word/2010/wordprocessingCanvas" xmlns:mo="http://schemas.microsoft.com/office/mac/office/2008/main" xmlns:mc="http://schemas.openxmlformats.org/markup-compatibility/2006" xmlns:mv="urn:schemas-microsoft-com:mac:vml" xmlns:o="urn:schemas-microsoft-com:office:office" xmlns:r="http://schemas.openxmlformats.org/officeDocument/2006/relationships" xmlns:m="http://schemas.openxmlformats.org/officeDocument/2006/math" xmlns:v="urn:schemas-microsoft-com:vml" xmlns:wp14="http://schemas.microsoft.com/office/word/2010/wordprocessingDrawing" xmlns:wp="http://schemas.openxmlformats.org/drawingml/2006/wordprocessingDrawing" xmlns:w10="urn:schemas-microsoft-com:office:word" xmlns:w="http://schemas.openxmlformats.org/wordprocessingml/2006/main" xmlns:w14="http://schemas.microsoft.com/office/word/2010/wordml" xmlns:w15="http://schemas.microsoft.com/office/word/2012/wordml" xmlns:wpg="http://schemas.microsoft.com/office/word/2010/wordprocessingGroup" xmlns:wpi="http://schemas.microsoft.com/office/word/2010/wordprocessingInk" xmlns:wne="http://schemas.microsoft.com/office/word/2006/wordml" xmlns:wps="http://schemas.microsoft.com/office/word/2010/wordprocessingShape" mc:Ignorable="w14 w15 wp14">
+<w:ftr xmlns:wpc="http://schemas.microsoft.com/office/word/2010/wordprocessingCanvas" xmlns:mc="http://schemas.openxmlformats.org/markup-compatibility/2006" xmlns:o="urn:schemas-microsoft-com:office:office" xmlns:r="http://schemas.openxmlformats.org/officeDocument/2006/relationships" xmlns:m="http://schemas.openxmlformats.org/officeDocument/2006/math" xmlns:v="urn:schemas-microsoft-com:vml" xmlns:wp14="http://schemas.microsoft.com/office/word/2010/wordprocessingDrawing" xmlns:wp="http://schemas.openxmlformats.org/drawingml/2006/wordprocessingDrawing" xmlns:w10="urn:schemas-microsoft-com:office:word" xmlns:w="http://schemas.openxmlformats.org/wordprocessingml/2006/main" xmlns:w14="http://schemas.microsoft.com/office/word/2010/wordml" xmlns:w15="http://schemas.microsoft.com/office/word/2012/wordml" xmlns:wpg="http://schemas.microsoft.com/office/word/2010/wordprocessingGroup" xmlns:wpi="http://schemas.microsoft.com/office/word/2010/wordprocessingInk" xmlns:wne="http://schemas.microsoft.com/office/word/2006/wordml" xmlns:wps="http://schemas.microsoft.com/office/word/2010/wordprocessingShape" mc:Ignorable="w14 w15 wp14">
   <w:p>
     <w:pPr>
-      <w:pStyle w:val="Pieddepage"/>
+      <w:pStyle w:val="Footer"/>
     </w:pPr>
   </w:p>
 </w:ftr>
 </file>
 
 <file path=word/footnotes.xml><?xml version="1.0" encoding="utf-8"?>
-<w:footnotes xmlns:wpc="http://schemas.microsoft.com/office/word/2010/wordprocessingCanvas" xmlns:mo="http://schemas.microsoft.com/office/mac/office/2008/main" xmlns:mc="http://schemas.openxmlformats.org/markup-compatibility/2006" xmlns:mv="urn:schemas-microsoft-com:mac:vml" xmlns:o="urn:schemas-microsoft-com:office:office" xmlns:r="http://schemas.openxmlformats.org/officeDocument/2006/relationships" xmlns:m="http://schemas.openxmlformats.org/officeDocument/2006/math" xmlns:v="urn:schemas-microsoft-com:vml" xmlns:wp14="http://schemas.microsoft.com/office/word/2010/wordprocessingDrawing" xmlns:wp="http://schemas.openxmlformats.org/drawingml/2006/wordprocessingDrawing" xmlns:w10="urn:schemas-microsoft-com:office:word" xmlns:w="http://schemas.openxmlformats.org/wordprocessingml/2006/main" xmlns:w14="http://schemas.microsoft.com/office/word/2010/wordml" xmlns:w15="http://schemas.microsoft.com/office/word/2012/wordml" xmlns:wpg="http://schemas.microsoft.com/office/word/2010/wordprocessingGroup" xmlns:wpi="http://schemas.microsoft.com/office/word/2010/wordprocessingInk" xmlns:wne="http://schemas.microsoft.com/office/word/2006/wordml" xmlns:wps="http://schemas.microsoft.com/office/word/2010/wordprocessingShape" mc:Ignorable="w14 w15 wp14">
+<w:footnotes xmlns:wpc="http://schemas.microsoft.com/office/word/2010/wordprocessingCanvas" xmlns:mc="http://schemas.openxmlformats.org/markup-compatibility/2006" xmlns:o="urn:schemas-microsoft-com:office:office" xmlns:r="http://schemas.openxmlformats.org/officeDocument/2006/relationships" xmlns:m="http://schemas.openxmlformats.org/officeDocument/2006/math" xmlns:v="urn:schemas-microsoft-com:vml" xmlns:wp14="http://schemas.microsoft.com/office/word/2010/wordprocessingDrawing" xmlns:wp="http://schemas.openxmlformats.org/drawingml/2006/wordprocessingDrawing" xmlns:w10="urn:schemas-microsoft-com:office:word" xmlns:w="http://schemas.openxmlformats.org/wordprocessingml/2006/main" xmlns:w14="http://schemas.microsoft.com/office/word/2010/wordml" xmlns:w15="http://schemas.microsoft.com/office/word/2012/wordml" xmlns:wpg="http://schemas.microsoft.com/office/word/2010/wordprocessingGroup" xmlns:wpi="http://schemas.microsoft.com/office/word/2010/wordprocessingInk" xmlns:wne="http://schemas.microsoft.com/office/word/2006/wordml" xmlns:wps="http://schemas.microsoft.com/office/word/2010/wordprocessingShape" mc:Ignorable="w14 w15 wp14">
   <w:footnote w:type="separator" w:id="-1">
     <w:p>
       <w:pPr>
@@ -885,38 +909,38 @@
 </file>
 
 <file path=word/header1.xml><?xml version="1.0" encoding="utf-8"?>
-<w:hdr xmlns:wpc="http://schemas.microsoft.com/office/word/2010/wordprocessingCanvas" xmlns:mo="http://schemas.microsoft.com/office/mac/office/2008/main" xmlns:mc="http://schemas.openxmlformats.org/markup-compatibility/2006" xmlns:mv="urn:schemas-microsoft-com:mac:vml" xmlns:o="urn:schemas-microsoft-com:office:office" xmlns:r="http://schemas.openxmlformats.org/officeDocument/2006/relationships" xmlns:m="http://schemas.openxmlformats.org/officeDocument/2006/math" xmlns:v="urn:schemas-microsoft-com:vml" xmlns:wp14="http://schemas.microsoft.com/office/word/2010/wordprocessingDrawing" xmlns:wp="http://schemas.openxmlformats.org/drawingml/2006/wordprocessingDrawing" xmlns:w10="urn:schemas-microsoft-com:office:word" xmlns:w="http://schemas.openxmlformats.org/wordprocessingml/2006/main" xmlns:w14="http://schemas.microsoft.com/office/word/2010/wordml" xmlns:w15="http://schemas.microsoft.com/office/word/2012/wordml" xmlns:wpg="http://schemas.microsoft.com/office/word/2010/wordprocessingGroup" xmlns:wpi="http://schemas.microsoft.com/office/word/2010/wordprocessingInk" xmlns:wne="http://schemas.microsoft.com/office/word/2006/wordml" xmlns:wps="http://schemas.microsoft.com/office/word/2010/wordprocessingShape" mc:Ignorable="w14 w15 wp14">
+<w:hdr xmlns:wpc="http://schemas.microsoft.com/office/word/2010/wordprocessingCanvas" xmlns:mc="http://schemas.openxmlformats.org/markup-compatibility/2006" xmlns:o="urn:schemas-microsoft-com:office:office" xmlns:r="http://schemas.openxmlformats.org/officeDocument/2006/relationships" xmlns:m="http://schemas.openxmlformats.org/officeDocument/2006/math" xmlns:v="urn:schemas-microsoft-com:vml" xmlns:wp14="http://schemas.microsoft.com/office/word/2010/wordprocessingDrawing" xmlns:wp="http://schemas.openxmlformats.org/drawingml/2006/wordprocessingDrawing" xmlns:w10="urn:schemas-microsoft-com:office:word" xmlns:w="http://schemas.openxmlformats.org/wordprocessingml/2006/main" xmlns:w14="http://schemas.microsoft.com/office/word/2010/wordml" xmlns:w15="http://schemas.microsoft.com/office/word/2012/wordml" xmlns:wpg="http://schemas.microsoft.com/office/word/2010/wordprocessingGroup" xmlns:wpi="http://schemas.microsoft.com/office/word/2010/wordprocessingInk" xmlns:wne="http://schemas.microsoft.com/office/word/2006/wordml" xmlns:wps="http://schemas.microsoft.com/office/word/2010/wordprocessingShape" mc:Ignorable="w14 w15 wp14">
   <w:p>
     <w:pPr>
-      <w:pStyle w:val="En-tte"/>
+      <w:pStyle w:val="Header"/>
     </w:pPr>
   </w:p>
 </w:hdr>
 </file>
 
 <file path=word/header2.xml><?xml version="1.0" encoding="utf-8"?>
-<w:hdr xmlns:wpc="http://schemas.microsoft.com/office/word/2010/wordprocessingCanvas" xmlns:mo="http://schemas.microsoft.com/office/mac/office/2008/main" xmlns:mc="http://schemas.openxmlformats.org/markup-compatibility/2006" xmlns:mv="urn:schemas-microsoft-com:mac:vml" xmlns:o="urn:schemas-microsoft-com:office:office" xmlns:r="http://schemas.openxmlformats.org/officeDocument/2006/relationships" xmlns:m="http://schemas.openxmlformats.org/officeDocument/2006/math" xmlns:v="urn:schemas-microsoft-com:vml" xmlns:wp14="http://schemas.microsoft.com/office/word/2010/wordprocessingDrawing" xmlns:wp="http://schemas.openxmlformats.org/drawingml/2006/wordprocessingDrawing" xmlns:w10="urn:schemas-microsoft-com:office:word" xmlns:w="http://schemas.openxmlformats.org/wordprocessingml/2006/main" xmlns:w14="http://schemas.microsoft.com/office/word/2010/wordml" xmlns:w15="http://schemas.microsoft.com/office/word/2012/wordml" xmlns:wpg="http://schemas.microsoft.com/office/word/2010/wordprocessingGroup" xmlns:wpi="http://schemas.microsoft.com/office/word/2010/wordprocessingInk" xmlns:wne="http://schemas.microsoft.com/office/word/2006/wordml" xmlns:wps="http://schemas.microsoft.com/office/word/2010/wordprocessingShape" mc:Ignorable="w14 w15 wp14">
+<w:hdr xmlns:wpc="http://schemas.microsoft.com/office/word/2010/wordprocessingCanvas" xmlns:mc="http://schemas.openxmlformats.org/markup-compatibility/2006" xmlns:o="urn:schemas-microsoft-com:office:office" xmlns:r="http://schemas.openxmlformats.org/officeDocument/2006/relationships" xmlns:m="http://schemas.openxmlformats.org/officeDocument/2006/math" xmlns:v="urn:schemas-microsoft-com:vml" xmlns:wp14="http://schemas.microsoft.com/office/word/2010/wordprocessingDrawing" xmlns:wp="http://schemas.openxmlformats.org/drawingml/2006/wordprocessingDrawing" xmlns:w10="urn:schemas-microsoft-com:office:word" xmlns:w="http://schemas.openxmlformats.org/wordprocessingml/2006/main" xmlns:w14="http://schemas.microsoft.com/office/word/2010/wordml" xmlns:w15="http://schemas.microsoft.com/office/word/2012/wordml" xmlns:wpg="http://schemas.microsoft.com/office/word/2010/wordprocessingGroup" xmlns:wpi="http://schemas.microsoft.com/office/word/2010/wordprocessingInk" xmlns:wne="http://schemas.microsoft.com/office/word/2006/wordml" xmlns:wps="http://schemas.microsoft.com/office/word/2010/wordprocessingShape" mc:Ignorable="w14 w15 wp14">
   <w:p>
     <w:pPr>
-      <w:pStyle w:val="En-tte"/>
+      <w:pStyle w:val="Header"/>
     </w:pPr>
   </w:p>
 </w:hdr>
 </file>
 
 <file path=word/header3.xml><?xml version="1.0" encoding="utf-8"?>
-<w:hdr xmlns:wpc="http://schemas.microsoft.com/office/word/2010/wordprocessingCanvas" xmlns:mo="http://schemas.microsoft.com/office/mac/office/2008/main" xmlns:mc="http://schemas.openxmlformats.org/markup-compatibility/2006" xmlns:mv="urn:schemas-microsoft-com:mac:vml" xmlns:o="urn:schemas-microsoft-com:office:office" xmlns:r="http://schemas.openxmlformats.org/officeDocument/2006/relationships" xmlns:m="http://schemas.openxmlformats.org/officeDocument/2006/math" xmlns:v="urn:schemas-microsoft-com:vml" xmlns:wp14="http://schemas.microsoft.com/office/word/2010/wordprocessingDrawing" xmlns:wp="http://schemas.openxmlformats.org/drawingml/2006/wordprocessingDrawing" xmlns:w10="urn:schemas-microsoft-com:office:word" xmlns:w="http://schemas.openxmlformats.org/wordprocessingml/2006/main" xmlns:w14="http://schemas.microsoft.com/office/word/2010/wordml" xmlns:w15="http://schemas.microsoft.com/office/word/2012/wordml" xmlns:wpg="http://schemas.microsoft.com/office/word/2010/wordprocessingGroup" xmlns:wpi="http://schemas.microsoft.com/office/word/2010/wordprocessingInk" xmlns:wne="http://schemas.microsoft.com/office/word/2006/wordml" xmlns:wps="http://schemas.microsoft.com/office/word/2010/wordprocessingShape" mc:Ignorable="w14 w15 wp14">
+<w:hdr xmlns:wpc="http://schemas.microsoft.com/office/word/2010/wordprocessingCanvas" xmlns:mc="http://schemas.openxmlformats.org/markup-compatibility/2006" xmlns:o="urn:schemas-microsoft-com:office:office" xmlns:r="http://schemas.openxmlformats.org/officeDocument/2006/relationships" xmlns:m="http://schemas.openxmlformats.org/officeDocument/2006/math" xmlns:v="urn:schemas-microsoft-com:vml" xmlns:wp14="http://schemas.microsoft.com/office/word/2010/wordprocessingDrawing" xmlns:wp="http://schemas.openxmlformats.org/drawingml/2006/wordprocessingDrawing" xmlns:w10="urn:schemas-microsoft-com:office:word" xmlns:w="http://schemas.openxmlformats.org/wordprocessingml/2006/main" xmlns:w14="http://schemas.microsoft.com/office/word/2010/wordml" xmlns:w15="http://schemas.microsoft.com/office/word/2012/wordml" xmlns:wpg="http://schemas.microsoft.com/office/word/2010/wordprocessingGroup" xmlns:wpi="http://schemas.microsoft.com/office/word/2010/wordprocessingInk" xmlns:wne="http://schemas.microsoft.com/office/word/2006/wordml" xmlns:wps="http://schemas.microsoft.com/office/word/2010/wordprocessingShape" mc:Ignorable="w14 w15 wp14">
   <w:p>
     <w:pPr>
-      <w:pStyle w:val="En-tte"/>
+      <w:pStyle w:val="Header"/>
     </w:pPr>
   </w:p>
 </w:hdr>
 </file>
 
 <file path=word/numbering.xml><?xml version="1.0" encoding="utf-8"?>
-<w:numbering xmlns:wpc="http://schemas.microsoft.com/office/word/2010/wordprocessingCanvas" xmlns:mo="http://schemas.microsoft.com/office/mac/office/2008/main" xmlns:mc="http://schemas.openxmlformats.org/markup-compatibility/2006" xmlns:mv="urn:schemas-microsoft-com:mac:vml" xmlns:o="urn:schemas-microsoft-com:office:office" xmlns:r="http://schemas.openxmlformats.org/officeDocument/2006/relationships" xmlns:m="http://schemas.openxmlformats.org/officeDocument/2006/math" xmlns:v="urn:schemas-microsoft-com:vml" xmlns:wp14="http://schemas.microsoft.com/office/word/2010/wordprocessingDrawing" xmlns:wp="http://schemas.openxmlformats.org/drawingml/2006/wordprocessingDrawing" xmlns:w10="urn:schemas-microsoft-com:office:word" xmlns:w="http://schemas.openxmlformats.org/wordprocessingml/2006/main" xmlns:w14="http://schemas.microsoft.com/office/word/2010/wordml" xmlns:w15="http://schemas.microsoft.com/office/word/2012/wordml" xmlns:wpg="http://schemas.microsoft.com/office/word/2010/wordprocessingGroup" xmlns:wpi="http://schemas.microsoft.com/office/word/2010/wordprocessingInk" xmlns:wne="http://schemas.microsoft.com/office/word/2006/wordml" xmlns:wps="http://schemas.microsoft.com/office/word/2010/wordprocessingShape" mc:Ignorable="w14 w15 wp14">
-  <w:abstractNum w:abstractNumId="0">
+<w:numbering xmlns:wpc="http://schemas.microsoft.com/office/word/2010/wordprocessingCanvas" xmlns:mc="http://schemas.openxmlformats.org/markup-compatibility/2006" xmlns:o="urn:schemas-microsoft-com:office:office" xmlns:r="http://schemas.openxmlformats.org/officeDocument/2006/relationships" xmlns:m="http://schemas.openxmlformats.org/officeDocument/2006/math" xmlns:v="urn:schemas-microsoft-com:vml" xmlns:wp14="http://schemas.microsoft.com/office/word/2010/wordprocessingDrawing" xmlns:wp="http://schemas.openxmlformats.org/drawingml/2006/wordprocessingDrawing" xmlns:w10="urn:schemas-microsoft-com:office:word" xmlns:w="http://schemas.openxmlformats.org/wordprocessingml/2006/main" xmlns:w14="http://schemas.microsoft.com/office/word/2010/wordml" xmlns:w15="http://schemas.microsoft.com/office/word/2012/wordml" xmlns:wpg="http://schemas.microsoft.com/office/word/2010/wordprocessingGroup" xmlns:wpi="http://schemas.microsoft.com/office/word/2010/wordprocessingInk" xmlns:wne="http://schemas.microsoft.com/office/word/2006/wordml" xmlns:wps="http://schemas.microsoft.com/office/word/2010/wordprocessingShape" mc:Ignorable="w14 w15 wp14">
+  <w:abstractNum w:abstractNumId="0" w15:restartNumberingAfterBreak="0">
     <w:nsid w:val="1366560E"/>
     <w:multiLevelType w:val="hybridMultilevel"/>
     <w:tmpl w:val="2684EB56"/>
@@ -1052,7 +1076,7 @@
       </w:pPr>
     </w:pPrDefault>
   </w:docDefaults>
-  <w:latentStyles w:defLockedState="0" w:defUIPriority="99" w:defSemiHidden="0" w:defUnhideWhenUsed="0" w:defQFormat="0" w:count="380">
+  <w:latentStyles w:defLockedState="0" w:defUIPriority="99" w:defSemiHidden="0" w:defUnhideWhenUsed="0" w:defQFormat="0" w:count="371">
     <w:lsdException w:name="Normal" w:uiPriority="0" w:qFormat="1"/>
     <w:lsdException w:name="heading 1" w:uiPriority="9" w:qFormat="1"/>
     <w:lsdException w:name="heading 2" w:semiHidden="1" w:uiPriority="9" w:unhideWhenUsed="1" w:qFormat="1"/>
@@ -1429,13 +1453,13 @@
     <w:name w:val="Normal"/>
     <w:qFormat/>
   </w:style>
-  <w:style w:type="character" w:default="1" w:styleId="Policepardfaut">
+  <w:style w:type="character" w:default="1" w:styleId="DefaultParagraphFont">
     <w:name w:val="Default Paragraph Font"/>
     <w:uiPriority w:val="1"/>
     <w:semiHidden/>
     <w:unhideWhenUsed/>
   </w:style>
-  <w:style w:type="table" w:default="1" w:styleId="TableauNormal">
+  <w:style w:type="table" w:default="1" w:styleId="TableNormal">
     <w:name w:val="Normal Table"/>
     <w:uiPriority w:val="99"/>
     <w:semiHidden/>
@@ -1450,13 +1474,13 @@
       </w:tblCellMar>
     </w:tblPr>
   </w:style>
-  <w:style w:type="numbering" w:default="1" w:styleId="Aucuneliste">
+  <w:style w:type="numbering" w:default="1" w:styleId="NoList">
     <w:name w:val="No List"/>
     <w:uiPriority w:val="99"/>
     <w:semiHidden/>
     <w:unhideWhenUsed/>
   </w:style>
-  <w:style w:type="paragraph" w:styleId="Pardeliste">
+  <w:style w:type="paragraph" w:styleId="ListParagraph">
     <w:name w:val="List Paragraph"/>
     <w:basedOn w:val="Normal"/>
     <w:uiPriority w:val="34"/>
@@ -1467,10 +1491,10 @@
       <w:contextualSpacing/>
     </w:pPr>
   </w:style>
-  <w:style w:type="paragraph" w:styleId="En-tte">
+  <w:style w:type="paragraph" w:styleId="Header">
     <w:name w:val="header"/>
     <w:basedOn w:val="Normal"/>
-    <w:link w:val="En-tteCar"/>
+    <w:link w:val="HeaderChar"/>
     <w:uiPriority w:val="99"/>
     <w:unhideWhenUsed/>
     <w:rsid w:val="00DD402E"/>
@@ -1482,17 +1506,17 @@
       <w:spacing w:after="0" w:line="240" w:lineRule="auto"/>
     </w:pPr>
   </w:style>
-  <w:style w:type="character" w:customStyle="1" w:styleId="En-tteCar">
-    <w:name w:val="En-tête Car"/>
-    <w:basedOn w:val="Policepardfaut"/>
-    <w:link w:val="En-tte"/>
+  <w:style w:type="character" w:customStyle="1" w:styleId="HeaderChar">
+    <w:name w:val="Header Char"/>
+    <w:basedOn w:val="DefaultParagraphFont"/>
+    <w:link w:val="Header"/>
     <w:uiPriority w:val="99"/>
     <w:rsid w:val="00DD402E"/>
   </w:style>
-  <w:style w:type="paragraph" w:styleId="Pieddepage">
+  <w:style w:type="paragraph" w:styleId="Footer">
     <w:name w:val="footer"/>
     <w:basedOn w:val="Normal"/>
-    <w:link w:val="PieddepageCar"/>
+    <w:link w:val="FooterChar"/>
     <w:uiPriority w:val="99"/>
     <w:unhideWhenUsed/>
     <w:rsid w:val="00DD402E"/>
@@ -1504,10 +1528,10 @@
       <w:spacing w:after="0" w:line="240" w:lineRule="auto"/>
     </w:pPr>
   </w:style>
-  <w:style w:type="character" w:customStyle="1" w:styleId="PieddepageCar">
-    <w:name w:val="Pied de page Car"/>
-    <w:basedOn w:val="Policepardfaut"/>
-    <w:link w:val="Pieddepage"/>
+  <w:style w:type="character" w:customStyle="1" w:styleId="FooterChar">
+    <w:name w:val="Footer Char"/>
+    <w:basedOn w:val="DefaultParagraphFont"/>
+    <w:link w:val="Footer"/>
     <w:uiPriority w:val="99"/>
     <w:rsid w:val="00DD402E"/>
   </w:style>

</xml_diff>